<commit_message>
Fin Sprint 1 --> Strint 2
</commit_message>
<xml_diff>
--- a/TP2._E4_Sprint_Backlog_con_tareas_y_estimaciones.docx
+++ b/TP2._E4_Sprint_Backlog_con_tareas_y_estimaciones.docx
@@ -398,10 +398,7 @@
         <w:t xml:space="preserve"> </w:t>
       </w:r>
       <w:r>
-        <w:t>Fundamentos del sistem</w:t>
-      </w:r>
-      <w:r>
-        <w:t>a</w:t>
+        <w:t>Fundamentos del sistema</w:t>
       </w:r>
     </w:p>
     <w:tbl>
@@ -1045,7 +1042,7 @@
               <w:rPr>
                 <w:rFonts w:eastAsia="Times New Roman"/>
               </w:rPr>
-              <w:t>X</w:t>
+              <w:t>F</w:t>
             </w:r>
           </w:p>
         </w:tc>
@@ -1173,7 +1170,7 @@
               <w:rPr>
                 <w:rFonts w:eastAsia="Times New Roman"/>
               </w:rPr>
-              <w:t>X</w:t>
+              <w:t>F</w:t>
             </w:r>
           </w:p>
         </w:tc>
@@ -1306,7 +1303,7 @@
               <w:rPr>
                 <w:rFonts w:eastAsia="Times New Roman"/>
               </w:rPr>
-              <w:t>X</w:t>
+              <w:t>F</w:t>
             </w:r>
           </w:p>
         </w:tc>
@@ -1444,7 +1441,7 @@
               <w:rPr>
                 <w:rFonts w:eastAsia="Times New Roman"/>
               </w:rPr>
-              <w:t>X</w:t>
+              <w:t>F</w:t>
             </w:r>
           </w:p>
         </w:tc>
@@ -1577,7 +1574,7 @@
               <w:rPr>
                 <w:rFonts w:eastAsia="Times New Roman"/>
               </w:rPr>
-              <w:t>X</w:t>
+              <w:t>F</w:t>
             </w:r>
           </w:p>
         </w:tc>
@@ -1705,7 +1702,7 @@
               <w:rPr>
                 <w:rFonts w:eastAsia="Times New Roman"/>
               </w:rPr>
-              <w:t>X</w:t>
+              <w:t>F</w:t>
             </w:r>
           </w:p>
         </w:tc>
@@ -1836,7 +1833,7 @@
               <w:rPr>
                 <w:rFonts w:eastAsia="Times New Roman"/>
               </w:rPr>
-              <w:t>X</w:t>
+              <w:t>F</w:t>
             </w:r>
           </w:p>
         </w:tc>
@@ -1964,7 +1961,7 @@
               <w:rPr>
                 <w:rFonts w:eastAsia="Times New Roman"/>
               </w:rPr>
-              <w:t>X</w:t>
+              <w:t>F</w:t>
             </w:r>
           </w:p>
         </w:tc>
@@ -2017,10 +2014,7 @@
         <w:t xml:space="preserve"> </w:t>
       </w:r>
       <w:r>
-        <w:t>Preferencias y restricciones</w:t>
-      </w:r>
-      <w:r>
-        <w:t xml:space="preserve"> </w:t>
+        <w:t xml:space="preserve">Preferencias y restricciones </w:t>
       </w:r>
     </w:p>
     <w:tbl>
@@ -2052,6 +2046,7 @@
                 <w:rFonts w:eastAsia="Times New Roman"/>
               </w:rPr>
             </w:pPr>
+            <w:bookmarkStart w:id="0" w:name="_Hlk210578957"/>
             <w:r>
               <w:rPr>
                 <w:rFonts w:eastAsia="Times New Roman"/>
@@ -2213,6 +2208,7 @@
           </w:p>
         </w:tc>
       </w:tr>
+      <w:bookmarkEnd w:id="0"/>
     </w:tbl>
     <w:p>
       <w:pPr>
@@ -2252,6 +2248,7 @@
                 <w:rFonts w:eastAsia="Times New Roman"/>
               </w:rPr>
             </w:pPr>
+            <w:bookmarkStart w:id="1" w:name="_Hlk210579005"/>
             <w:r>
               <w:rPr>
                 <w:rFonts w:eastAsia="Times New Roman"/>
@@ -3031,6 +3028,7 @@
         </w:rPr>
       </w:pPr>
     </w:p>
+    <w:bookmarkEnd w:id="1"/>
     <w:p>
       <w:pPr>
         <w:rPr>
@@ -5558,13 +5556,6 @@
     </w:p>
     <w:p>
       <w:pPr>
-        <w:rPr>
-          <w:b/>
-        </w:rPr>
-      </w:pPr>
-    </w:p>
-    <w:p>
-      <w:pPr>
         <w:pStyle w:val="Heading1"/>
         <w:rPr>
           <w:sz w:val="24"/>
@@ -5576,6 +5567,7 @@
           <w:sz w:val="24"/>
           <w:szCs w:val="24"/>
         </w:rPr>
+        <w:lastRenderedPageBreak/>
         <w:t>3. Total de Esfuerzo Estimado</w:t>
       </w:r>
     </w:p>
@@ -5915,8 +5907,8 @@
       </w:r>
     </w:p>
     <w:p>
-      <w:bookmarkStart w:id="0" w:name="_GoBack"/>
-      <w:bookmarkEnd w:id="0"/>
+      <w:bookmarkStart w:id="2" w:name="_GoBack"/>
+      <w:bookmarkEnd w:id="2"/>
     </w:p>
     <w:sectPr>
       <w:pgSz w:w="11906" w:h="16838"/>
@@ -12705,7 +12697,7 @@
 </file>
 
 <file path=customXml/itemProps1.xml><?xml version="1.0" encoding="utf-8"?>
-<ds:datastoreItem xmlns:ds="http://schemas.openxmlformats.org/officeDocument/2006/customXml" ds:itemID="{D90B4AB5-F0B9-4DAA-A6C3-4350AB4D67F8}">
+<ds:datastoreItem xmlns:ds="http://schemas.openxmlformats.org/officeDocument/2006/customXml" ds:itemID="{AC8A6038-CB82-4D53-868D-3C757E7DF325}">
   <ds:schemaRefs>
     <ds:schemaRef ds:uri="http://schemas.openxmlformats.org/officeDocument/2006/bibliography"/>
   </ds:schemaRefs>

</xml_diff>